<commit_message>
feat: Se actualiza función 'mostrarMatriz'
Se agregan parametros 'indice', 'tipo' y 'regla'
</commit_message>
<xml_diff>
--- a/Reglas Nonograma.docx
+++ b/Reglas Nonograma.docx
@@ -223,6 +223,13 @@
         </w:rPr>
         <w:t>y es igual a la dimensión de la fila/columna, entonces pintar toda la fila/columna</w:t>
       </w:r>
+      <w:r>
+        <w:rPr>
+          <w:rFonts w:asciiTheme="majorHAnsi" w:hAnsiTheme="majorHAnsi" w:cstheme="majorHAnsi"/>
+          <w:i/>
+        </w:rPr>
+        <w:t>. Marcar la fila/columna como resuelta.</w:t>
+      </w:r>
     </w:p>
     <w:p>
       <w:pPr>
@@ -274,14 +281,21 @@
           <w:rFonts w:asciiTheme="majorHAnsi" w:hAnsiTheme="majorHAnsi" w:cstheme="majorHAnsi"/>
           <w:i/>
         </w:rPr>
-        <w:t xml:space="preserve"> </w:t>
-      </w:r>
-      <w:r>
-        <w:rPr>
-          <w:rFonts w:asciiTheme="majorHAnsi" w:hAnsiTheme="majorHAnsi" w:cstheme="majorHAnsi"/>
-          <w:i/>
-        </w:rPr>
-        <w:t>los segmentos a partir del inicio de la fila/columna</w:t>
+        <w:t xml:space="preserve"> los segmentos a partir del inicio de la fila/columna</w:t>
+      </w:r>
+      <w:r>
+        <w:rPr>
+          <w:rFonts w:asciiTheme="majorHAnsi" w:hAnsiTheme="majorHAnsi" w:cstheme="majorHAnsi"/>
+          <w:i/>
+        </w:rPr>
+        <w:t xml:space="preserve">. </w:t>
+      </w:r>
+      <w:r>
+        <w:rPr>
+          <w:rFonts w:asciiTheme="majorHAnsi" w:hAnsiTheme="majorHAnsi" w:cstheme="majorHAnsi"/>
+          <w:i/>
+        </w:rPr>
+        <w:t>Marcar la fila/columna como resuelta.</w:t>
       </w:r>
     </w:p>
     <w:p>
@@ -397,13 +411,6 @@
           <w:rFonts w:asciiTheme="majorHAnsi" w:hAnsiTheme="majorHAnsi" w:cstheme="majorHAnsi"/>
           <w:i/>
         </w:rPr>
-        <w:t xml:space="preserve"> espacios</w:t>
-      </w:r>
-      <w:r>
-        <w:rPr>
-          <w:rFonts w:asciiTheme="majorHAnsi" w:hAnsiTheme="majorHAnsi" w:cstheme="majorHAnsi"/>
-          <w:i/>
-        </w:rPr>
         <w:t xml:space="preserve"> no disponibles</w:t>
       </w:r>
       <w:r>
@@ -413,6 +420,20 @@
         </w:rPr>
         <w:t xml:space="preserve"> con el carácter ‘-‘ </w:t>
       </w:r>
+      <w:r>
+        <w:rPr>
+          <w:rFonts w:asciiTheme="majorHAnsi" w:hAnsiTheme="majorHAnsi" w:cstheme="majorHAnsi"/>
+          <w:i/>
+        </w:rPr>
+        <w:t xml:space="preserve">. </w:t>
+      </w:r>
+      <w:r>
+        <w:rPr>
+          <w:rFonts w:asciiTheme="majorHAnsi" w:hAnsiTheme="majorHAnsi" w:cstheme="majorHAnsi"/>
+          <w:i/>
+        </w:rPr>
+        <w:t>Marcar la fila/columna como resuelta.</w:t>
+      </w:r>
     </w:p>
     <w:p>
       <w:pPr>
@@ -513,14 +534,155 @@
           <w:rFonts w:asciiTheme="majorHAnsi" w:hAnsiTheme="majorHAnsi" w:cstheme="majorHAnsi"/>
           <w:i/>
         </w:rPr>
-        <w:t xml:space="preserve"> espacios</w:t>
-      </w:r>
-      <w:r>
-        <w:rPr>
-          <w:rFonts w:asciiTheme="majorHAnsi" w:hAnsiTheme="majorHAnsi" w:cstheme="majorHAnsi"/>
-          <w:i/>
-        </w:rPr>
         <w:t xml:space="preserve"> no disponibles</w:t>
+      </w:r>
+      <w:r>
+        <w:rPr>
+          <w:rFonts w:asciiTheme="majorHAnsi" w:hAnsiTheme="majorHAnsi" w:cstheme="majorHAnsi"/>
+          <w:i/>
+        </w:rPr>
+        <w:t xml:space="preserve"> con el carácter ‘-‘ </w:t>
+      </w:r>
+      <w:r>
+        <w:rPr>
+          <w:rFonts w:asciiTheme="majorHAnsi" w:hAnsiTheme="majorHAnsi" w:cstheme="majorHAnsi"/>
+          <w:i/>
+        </w:rPr>
+        <w:t xml:space="preserve">. </w:t>
+      </w:r>
+      <w:r>
+        <w:rPr>
+          <w:rFonts w:asciiTheme="majorHAnsi" w:hAnsiTheme="majorHAnsi" w:cstheme="majorHAnsi"/>
+          <w:i/>
+        </w:rPr>
+        <w:t>Marcar la fila/columna como resuelta.</w:t>
+      </w:r>
+    </w:p>
+    <w:p>
+      <w:pPr>
+        <w:jc w:val="both"/>
+        <w:rPr>
+          <w:rFonts w:asciiTheme="majorHAnsi" w:hAnsiTheme="majorHAnsi" w:cstheme="majorHAnsi"/>
+          <w:b/>
+        </w:rPr>
+      </w:pPr>
+      <w:r>
+        <w:rPr>
+          <w:rFonts w:asciiTheme="majorHAnsi" w:hAnsiTheme="majorHAnsi" w:cstheme="majorHAnsi"/>
+          <w:b/>
+        </w:rPr>
+        <w:t>REGLA 5</w:t>
+      </w:r>
+      <w:r>
+        <w:rPr>
+          <w:rFonts w:asciiTheme="majorHAnsi" w:hAnsiTheme="majorHAnsi" w:cstheme="majorHAnsi"/>
+          <w:b/>
+        </w:rPr>
+        <w:t>:</w:t>
+      </w:r>
+    </w:p>
+    <w:p>
+      <w:pPr>
+        <w:jc w:val="both"/>
+        <w:rPr>
+          <w:rFonts w:asciiTheme="majorHAnsi" w:hAnsiTheme="majorHAnsi" w:cstheme="majorHAnsi"/>
+          <w:i/>
+        </w:rPr>
+      </w:pPr>
+      <w:r>
+        <w:rPr>
+          <w:rFonts w:asciiTheme="majorHAnsi" w:hAnsiTheme="majorHAnsi" w:cstheme="majorHAnsi"/>
+          <w:i/>
+        </w:rPr>
+        <w:t xml:space="preserve">Si solo hay un segmento que pintar, </w:t>
+      </w:r>
+      <w:r>
+        <w:rPr>
+          <w:rFonts w:asciiTheme="majorHAnsi" w:hAnsiTheme="majorHAnsi" w:cstheme="majorHAnsi"/>
+          <w:i/>
+        </w:rPr>
+        <w:t xml:space="preserve">es igual a la dimensión de la fila/columna – 1, </w:t>
+      </w:r>
+      <w:r>
+        <w:rPr>
+          <w:rFonts w:asciiTheme="majorHAnsi" w:hAnsiTheme="majorHAnsi" w:cstheme="majorHAnsi"/>
+          <w:i/>
+        </w:rPr>
+        <w:t>y además la primera o última posición de la fila/columna contiene un carácter ‘-‘</w:t>
+      </w:r>
+      <w:r>
+        <w:rPr>
+          <w:rFonts w:asciiTheme="majorHAnsi" w:hAnsiTheme="majorHAnsi" w:cstheme="majorHAnsi"/>
+          <w:i/>
+        </w:rPr>
+        <w:t>, entonces pintar e</w:t>
+      </w:r>
+      <w:r>
+        <w:rPr>
+          <w:rFonts w:asciiTheme="majorHAnsi" w:hAnsiTheme="majorHAnsi" w:cstheme="majorHAnsi"/>
+          <w:i/>
+        </w:rPr>
+        <w:t>l segmento a partir de la segunda o penúltima posición</w:t>
+      </w:r>
+      <w:r>
+        <w:rPr>
+          <w:rFonts w:asciiTheme="majorHAnsi" w:hAnsiTheme="majorHAnsi" w:cstheme="majorHAnsi"/>
+          <w:i/>
+        </w:rPr>
+        <w:t xml:space="preserve"> según sea el caso. </w:t>
+      </w:r>
+      <w:r>
+        <w:rPr>
+          <w:rFonts w:asciiTheme="majorHAnsi" w:hAnsiTheme="majorHAnsi" w:cstheme="majorHAnsi"/>
+          <w:i/>
+        </w:rPr>
+        <w:t>Marcar la fila/columna como resuelta.</w:t>
+      </w:r>
+    </w:p>
+    <w:p>
+      <w:pPr>
+        <w:jc w:val="both"/>
+        <w:rPr>
+          <w:rFonts w:asciiTheme="majorHAnsi" w:hAnsiTheme="majorHAnsi" w:cstheme="majorHAnsi"/>
+          <w:b/>
+        </w:rPr>
+      </w:pPr>
+      <w:r>
+        <w:rPr>
+          <w:rFonts w:asciiTheme="majorHAnsi" w:hAnsiTheme="majorHAnsi" w:cstheme="majorHAnsi"/>
+          <w:b/>
+        </w:rPr>
+        <w:t>REGLA 6</w:t>
+      </w:r>
+      <w:r>
+        <w:rPr>
+          <w:rFonts w:asciiTheme="majorHAnsi" w:hAnsiTheme="majorHAnsi" w:cstheme="majorHAnsi"/>
+          <w:b/>
+        </w:rPr>
+        <w:t>:</w:t>
+      </w:r>
+    </w:p>
+    <w:p>
+      <w:pPr>
+        <w:jc w:val="both"/>
+        <w:rPr>
+          <w:rFonts w:asciiTheme="majorHAnsi" w:hAnsiTheme="majorHAnsi" w:cstheme="majorHAnsi"/>
+          <w:i/>
+        </w:rPr>
+      </w:pPr>
+      <w:r>
+        <w:rPr>
+          <w:rFonts w:asciiTheme="majorHAnsi" w:hAnsiTheme="majorHAnsi" w:cstheme="majorHAnsi"/>
+          <w:i/>
+        </w:rPr>
+        <w:t>Si solo hay un segmento que pintar en la fila/columna, y es igual a</w:t>
+      </w:r>
+      <w:r>
+        <w:rPr>
+          <w:rFonts w:asciiTheme="majorHAnsi" w:hAnsiTheme="majorHAnsi" w:cstheme="majorHAnsi"/>
+          <w:i/>
+        </w:rPr>
+        <w:t xml:space="preserve"> cero</w:t>
       </w:r>
       <w:bookmarkStart w:id="0" w:name="_GoBack"/>
       <w:bookmarkEnd w:id="0"/>
@@ -529,7 +691,49 @@
           <w:rFonts w:asciiTheme="majorHAnsi" w:hAnsiTheme="majorHAnsi" w:cstheme="majorHAnsi"/>
           <w:i/>
         </w:rPr>
-        <w:t xml:space="preserve"> con el carácter ‘-‘ </w:t>
+        <w:t>, entonces pintar toda la fila/columna co</w:t>
+      </w:r>
+      <w:r>
+        <w:rPr>
+          <w:rFonts w:asciiTheme="majorHAnsi" w:hAnsiTheme="majorHAnsi" w:cstheme="majorHAnsi"/>
+          <w:i/>
+        </w:rPr>
+        <w:t>mo</w:t>
+      </w:r>
+      <w:r>
+        <w:rPr>
+          <w:rFonts w:asciiTheme="majorHAnsi" w:hAnsiTheme="majorHAnsi" w:cstheme="majorHAnsi"/>
+          <w:i/>
+        </w:rPr>
+        <w:t xml:space="preserve"> posiciones</w:t>
+      </w:r>
+      <w:r>
+        <w:rPr>
+          <w:rFonts w:asciiTheme="majorHAnsi" w:hAnsiTheme="majorHAnsi" w:cstheme="majorHAnsi"/>
+          <w:i/>
+        </w:rPr>
+        <w:t xml:space="preserve"> no disponibles</w:t>
+      </w:r>
+      <w:r>
+        <w:rPr>
+          <w:rFonts w:asciiTheme="majorHAnsi" w:hAnsiTheme="majorHAnsi" w:cstheme="majorHAnsi"/>
+          <w:i/>
+        </w:rPr>
+        <w:t xml:space="preserve"> con el carácter ‘-‘</w:t>
+      </w:r>
+      <w:r>
+        <w:rPr>
+          <w:rFonts w:asciiTheme="majorHAnsi" w:hAnsiTheme="majorHAnsi" w:cstheme="majorHAnsi"/>
+          <w:i/>
+        </w:rPr>
+        <w:t xml:space="preserve">. </w:t>
+      </w:r>
+      <w:r>
+        <w:rPr>
+          <w:rFonts w:asciiTheme="majorHAnsi" w:hAnsiTheme="majorHAnsi" w:cstheme="majorHAnsi"/>
+          <w:i/>
+        </w:rPr>
+        <w:t>Marcar la fila/columna como resuelta.</w:t>
       </w:r>
     </w:p>
     <w:p>
@@ -538,14 +742,15 @@
         <w:rPr>
           <w:rFonts w:asciiTheme="majorHAnsi" w:hAnsiTheme="majorHAnsi" w:cstheme="majorHAnsi"/>
           <w:b/>
-        </w:rPr>
-      </w:pPr>
-      <w:r>
-        <w:rPr>
-          <w:rFonts w:asciiTheme="majorHAnsi" w:hAnsiTheme="majorHAnsi" w:cstheme="majorHAnsi"/>
-          <w:b/>
-        </w:rPr>
-        <w:t>REGLA 5</w:t>
+          <w:u w:val="single"/>
+        </w:rPr>
+      </w:pPr>
+      <w:r>
+        <w:rPr>
+          <w:rFonts w:asciiTheme="majorHAnsi" w:hAnsiTheme="majorHAnsi" w:cstheme="majorHAnsi"/>
+          <w:b/>
+        </w:rPr>
+        <w:t>REGLA 7</w:t>
       </w:r>
       <w:r>
         <w:rPr>
@@ -568,43 +773,173 @@
           <w:rFonts w:asciiTheme="majorHAnsi" w:hAnsiTheme="majorHAnsi" w:cstheme="majorHAnsi"/>
           <w:i/>
         </w:rPr>
-        <w:t xml:space="preserve">Si solo hay un segmento que pintar, </w:t>
-      </w:r>
-      <w:r>
-        <w:rPr>
-          <w:rFonts w:asciiTheme="majorHAnsi" w:hAnsiTheme="majorHAnsi" w:cstheme="majorHAnsi"/>
-          <w:i/>
-        </w:rPr>
-        <w:t xml:space="preserve">es igual a la dimensión de la fila/columna – 1, </w:t>
-      </w:r>
-      <w:r>
-        <w:rPr>
-          <w:rFonts w:asciiTheme="majorHAnsi" w:hAnsiTheme="majorHAnsi" w:cstheme="majorHAnsi"/>
-          <w:i/>
-        </w:rPr>
-        <w:t>y además la primera o última posición de la fila/columna contiene un carácter ‘-‘</w:t>
-      </w:r>
-      <w:r>
-        <w:rPr>
-          <w:rFonts w:asciiTheme="majorHAnsi" w:hAnsiTheme="majorHAnsi" w:cstheme="majorHAnsi"/>
-          <w:i/>
-        </w:rPr>
-        <w:t>, entonces pintar e</w:t>
-      </w:r>
-      <w:r>
-        <w:rPr>
-          <w:rFonts w:asciiTheme="majorHAnsi" w:hAnsiTheme="majorHAnsi" w:cstheme="majorHAnsi"/>
-          <w:i/>
-        </w:rPr>
-        <w:t>l segmento a partir de la segunda o penúltima posición</w:t>
-      </w:r>
-      <w:r>
-        <w:rPr>
-          <w:rFonts w:asciiTheme="majorHAnsi" w:hAnsiTheme="majorHAnsi" w:cstheme="majorHAnsi"/>
-          <w:i/>
-        </w:rPr>
-        <w:t xml:space="preserve"> según sea el caso. </w:t>
-      </w:r>
+        <w:t xml:space="preserve">Si </w:t>
+      </w:r>
+      <w:r>
+        <w:rPr>
+          <w:rFonts w:asciiTheme="majorHAnsi" w:hAnsiTheme="majorHAnsi" w:cstheme="majorHAnsi"/>
+          <w:i/>
+        </w:rPr>
+        <w:t xml:space="preserve">la cantidad de posiciones pintadas </w:t>
+      </w:r>
+      <w:r>
+        <w:rPr>
+          <w:rFonts w:asciiTheme="majorHAnsi" w:hAnsiTheme="majorHAnsi" w:cstheme="majorHAnsi"/>
+          <w:i/>
+        </w:rPr>
+        <w:t xml:space="preserve">en la fila/columna </w:t>
+      </w:r>
+      <w:r>
+        <w:rPr>
+          <w:rFonts w:asciiTheme="majorHAnsi" w:hAnsiTheme="majorHAnsi" w:cstheme="majorHAnsi"/>
+          <w:i/>
+        </w:rPr>
+        <w:t xml:space="preserve">es igual a la cantidad de posiciones a pintar, entonces las posiciones disponibles </w:t>
+      </w:r>
+      <w:r>
+        <w:rPr>
+          <w:rFonts w:asciiTheme="majorHAnsi" w:hAnsiTheme="majorHAnsi" w:cstheme="majorHAnsi"/>
+          <w:i/>
+        </w:rPr>
+        <w:t xml:space="preserve">de la fila/columna </w:t>
+      </w:r>
+      <w:r>
+        <w:rPr>
+          <w:rFonts w:asciiTheme="majorHAnsi" w:hAnsiTheme="majorHAnsi" w:cstheme="majorHAnsi"/>
+          <w:i/>
+        </w:rPr>
+        <w:t xml:space="preserve">deben </w:t>
+      </w:r>
+      <w:r>
+        <w:rPr>
+          <w:rFonts w:asciiTheme="majorHAnsi" w:hAnsiTheme="majorHAnsi" w:cstheme="majorHAnsi"/>
+          <w:i/>
+        </w:rPr>
+        <w:t xml:space="preserve">ser pintadas como no disponibles </w:t>
+      </w:r>
+      <w:r>
+        <w:rPr>
+          <w:rFonts w:asciiTheme="majorHAnsi" w:hAnsiTheme="majorHAnsi" w:cstheme="majorHAnsi"/>
+          <w:i/>
+        </w:rPr>
+        <w:t>con el carácter ‘-‘</w:t>
+      </w:r>
+      <w:r>
+        <w:rPr>
+          <w:rFonts w:asciiTheme="majorHAnsi" w:hAnsiTheme="majorHAnsi" w:cstheme="majorHAnsi"/>
+          <w:i/>
+        </w:rPr>
+        <w:t xml:space="preserve">. </w:t>
+      </w:r>
+      <w:r>
+        <w:rPr>
+          <w:rFonts w:asciiTheme="majorHAnsi" w:hAnsiTheme="majorHAnsi" w:cstheme="majorHAnsi"/>
+          <w:i/>
+        </w:rPr>
+        <w:t>Marcar la fila/columna como resuelta.</w:t>
+      </w:r>
+    </w:p>
+    <w:p>
+      <w:pPr>
+        <w:jc w:val="both"/>
+        <w:rPr>
+          <w:rFonts w:asciiTheme="majorHAnsi" w:hAnsiTheme="majorHAnsi" w:cstheme="majorHAnsi"/>
+          <w:i/>
+        </w:rPr>
+      </w:pPr>
+    </w:p>
+    <w:p>
+      <w:pPr>
+        <w:jc w:val="both"/>
+        <w:rPr>
+          <w:rFonts w:asciiTheme="majorHAnsi" w:hAnsiTheme="majorHAnsi" w:cstheme="majorHAnsi"/>
+          <w:b/>
+          <w:u w:val="single"/>
+        </w:rPr>
+      </w:pPr>
+      <w:r>
+        <w:rPr>
+          <w:rFonts w:asciiTheme="majorHAnsi" w:hAnsiTheme="majorHAnsi" w:cstheme="majorHAnsi"/>
+          <w:b/>
+        </w:rPr>
+        <w:lastRenderedPageBreak/>
+        <w:t>REGLA 8</w:t>
+      </w:r>
+      <w:r>
+        <w:rPr>
+          <w:rFonts w:asciiTheme="majorHAnsi" w:hAnsiTheme="majorHAnsi" w:cstheme="majorHAnsi"/>
+          <w:b/>
+        </w:rPr>
+        <w:t>:</w:t>
+      </w:r>
+    </w:p>
+    <w:p>
+      <w:pPr>
+        <w:jc w:val="both"/>
+        <w:rPr>
+          <w:rFonts w:asciiTheme="majorHAnsi" w:hAnsiTheme="majorHAnsi" w:cstheme="majorHAnsi"/>
+          <w:i/>
+        </w:rPr>
+      </w:pPr>
+      <w:r>
+        <w:rPr>
+          <w:rFonts w:asciiTheme="majorHAnsi" w:hAnsiTheme="majorHAnsi" w:cstheme="majorHAnsi"/>
+          <w:i/>
+        </w:rPr>
+        <w:t xml:space="preserve">Si </w:t>
+      </w:r>
+      <w:r>
+        <w:rPr>
+          <w:rFonts w:asciiTheme="majorHAnsi" w:hAnsiTheme="majorHAnsi" w:cstheme="majorHAnsi"/>
+          <w:i/>
+        </w:rPr>
+        <w:t>no existen posiciones disponibles en la fila/columna, entonces la fila/columna debe ser marcada como resuelta.</w:t>
+      </w:r>
+    </w:p>
+    <w:p>
+      <w:pPr>
+        <w:jc w:val="both"/>
+        <w:rPr>
+          <w:rFonts w:asciiTheme="majorHAnsi" w:hAnsiTheme="majorHAnsi" w:cstheme="majorHAnsi"/>
+          <w:i/>
+        </w:rPr>
+      </w:pPr>
+    </w:p>
+    <w:p>
+      <w:pPr>
+        <w:jc w:val="both"/>
+        <w:rPr>
+          <w:rFonts w:asciiTheme="majorHAnsi" w:hAnsiTheme="majorHAnsi" w:cstheme="majorHAnsi"/>
+          <w:i/>
+        </w:rPr>
+      </w:pPr>
+    </w:p>
+    <w:p>
+      <w:pPr>
+        <w:jc w:val="both"/>
+        <w:rPr>
+          <w:rFonts w:asciiTheme="majorHAnsi" w:hAnsiTheme="majorHAnsi" w:cstheme="majorHAnsi"/>
+          <w:i/>
+        </w:rPr>
+      </w:pPr>
+    </w:p>
+    <w:p>
+      <w:pPr>
+        <w:jc w:val="both"/>
+        <w:rPr>
+          <w:rFonts w:asciiTheme="majorHAnsi" w:hAnsiTheme="majorHAnsi" w:cstheme="majorHAnsi"/>
+          <w:i/>
+        </w:rPr>
+      </w:pPr>
+    </w:p>
+    <w:p>
+      <w:pPr>
+        <w:jc w:val="both"/>
+        <w:rPr>
+          <w:rFonts w:asciiTheme="majorHAnsi" w:hAnsiTheme="majorHAnsi" w:cstheme="majorHAnsi"/>
+          <w:i/>
+        </w:rPr>
+      </w:pPr>
     </w:p>
     <w:p>
       <w:pPr>

</xml_diff>

<commit_message>
feat: Se actualizan comentarios
</commit_message>
<xml_diff>
--- a/Reglas Nonograma.docx
+++ b/Reglas Nonograma.docx
@@ -118,13 +118,7 @@
         <w:rPr>
           <w:rFonts w:asciiTheme="majorHAnsi" w:hAnsiTheme="majorHAnsi" w:cstheme="majorHAnsi"/>
         </w:rPr>
-        <w:t>se utiliza para pint</w:t>
-      </w:r>
-      <w:r>
-        <w:rPr>
-          <w:rFonts w:asciiTheme="majorHAnsi" w:hAnsiTheme="majorHAnsi" w:cstheme="majorHAnsi"/>
-        </w:rPr>
-        <w:t>ar espacios no disponibles</w:t>
+        <w:t>se utiliza para pintar espacios no disponibles</w:t>
       </w:r>
     </w:p>
     <w:p>
@@ -161,19 +155,7 @@
         <w:rPr>
           <w:rFonts w:asciiTheme="majorHAnsi" w:hAnsiTheme="majorHAnsi" w:cstheme="majorHAnsi"/>
         </w:rPr>
-        <w:t xml:space="preserve">a </w:t>
-      </w:r>
-      <w:r>
-        <w:rPr>
-          <w:rFonts w:asciiTheme="majorHAnsi" w:hAnsiTheme="majorHAnsi" w:cstheme="majorHAnsi"/>
-        </w:rPr>
-        <w:t>pintar</w:t>
-      </w:r>
-      <w:r>
-        <w:rPr>
-          <w:rFonts w:asciiTheme="majorHAnsi" w:hAnsiTheme="majorHAnsi" w:cstheme="majorHAnsi"/>
-        </w:rPr>
-        <w:t xml:space="preserve"> espacios disponibles</w:t>
+        <w:t>a pintar espacios disponibles</w:t>
       </w:r>
     </w:p>
     <w:p>
@@ -267,14 +249,7 @@
           <w:rFonts w:asciiTheme="majorHAnsi" w:hAnsiTheme="majorHAnsi" w:cstheme="majorHAnsi"/>
           <w:i/>
         </w:rPr>
-        <w:t xml:space="preserve"> </w:t>
-      </w:r>
-      <w:r>
-        <w:rPr>
-          <w:rFonts w:asciiTheme="majorHAnsi" w:hAnsiTheme="majorHAnsi" w:cstheme="majorHAnsi"/>
-          <w:i/>
-        </w:rPr>
-        <w:t>en orden</w:t>
+        <w:t xml:space="preserve"> en orden</w:t>
       </w:r>
       <w:r>
         <w:rPr>
@@ -288,7 +263,299 @@
           <w:rFonts w:asciiTheme="majorHAnsi" w:hAnsiTheme="majorHAnsi" w:cstheme="majorHAnsi"/>
           <w:i/>
         </w:rPr>
-        <w:t xml:space="preserve">. </w:t>
+        <w:t>. Marcar la fila/columna como resuelta.</w:t>
+      </w:r>
+    </w:p>
+    <w:p>
+      <w:pPr>
+        <w:jc w:val="both"/>
+        <w:rPr>
+          <w:rFonts w:asciiTheme="majorHAnsi" w:hAnsiTheme="majorHAnsi" w:cstheme="majorHAnsi"/>
+          <w:b/>
+        </w:rPr>
+      </w:pPr>
+      <w:r>
+        <w:rPr>
+          <w:rFonts w:asciiTheme="majorHAnsi" w:hAnsiTheme="majorHAnsi" w:cstheme="majorHAnsi"/>
+          <w:b/>
+        </w:rPr>
+        <w:t>REGLA 3:</w:t>
+      </w:r>
+    </w:p>
+    <w:p>
+      <w:pPr>
+        <w:jc w:val="both"/>
+        <w:rPr>
+          <w:rFonts w:asciiTheme="majorHAnsi" w:hAnsiTheme="majorHAnsi" w:cstheme="majorHAnsi"/>
+          <w:i/>
+        </w:rPr>
+      </w:pPr>
+      <w:r>
+        <w:rPr>
+          <w:rFonts w:asciiTheme="majorHAnsi" w:hAnsiTheme="majorHAnsi" w:cstheme="majorHAnsi"/>
+          <w:i/>
+        </w:rPr>
+        <w:t>Si solo hay un segmen</w:t>
+      </w:r>
+      <w:r>
+        <w:rPr>
+          <w:rFonts w:asciiTheme="majorHAnsi" w:hAnsiTheme="majorHAnsi" w:cstheme="majorHAnsi"/>
+          <w:i/>
+        </w:rPr>
+        <w:t>to que pintar</w:t>
+      </w:r>
+      <w:r>
+        <w:rPr>
+          <w:rFonts w:asciiTheme="majorHAnsi" w:hAnsiTheme="majorHAnsi" w:cstheme="majorHAnsi"/>
+          <w:i/>
+        </w:rPr>
+        <w:t xml:space="preserve">, y además </w:t>
+      </w:r>
+      <w:r>
+        <w:rPr>
+          <w:rFonts w:asciiTheme="majorHAnsi" w:hAnsiTheme="majorHAnsi" w:cstheme="majorHAnsi"/>
+          <w:i/>
+        </w:rPr>
+        <w:t xml:space="preserve">la primera </w:t>
+      </w:r>
+      <w:r>
+        <w:rPr>
+          <w:rFonts w:asciiTheme="majorHAnsi" w:hAnsiTheme="majorHAnsi" w:cstheme="majorHAnsi"/>
+          <w:i/>
+        </w:rPr>
+        <w:t xml:space="preserve">o última posición </w:t>
+      </w:r>
+      <w:r>
+        <w:rPr>
+          <w:rFonts w:asciiTheme="majorHAnsi" w:hAnsiTheme="majorHAnsi" w:cstheme="majorHAnsi"/>
+          <w:i/>
+        </w:rPr>
+        <w:t>de</w:t>
+      </w:r>
+      <w:r>
+        <w:rPr>
+          <w:rFonts w:asciiTheme="majorHAnsi" w:hAnsiTheme="majorHAnsi" w:cstheme="majorHAnsi"/>
+          <w:i/>
+        </w:rPr>
+        <w:t xml:space="preserve"> la fila/columna ya está pintada</w:t>
+      </w:r>
+      <w:r>
+        <w:rPr>
+          <w:rFonts w:asciiTheme="majorHAnsi" w:hAnsiTheme="majorHAnsi" w:cstheme="majorHAnsi"/>
+          <w:i/>
+        </w:rPr>
+        <w:t>, entonces pintar el segmento a partir del principi</w:t>
+      </w:r>
+      <w:r>
+        <w:rPr>
+          <w:rFonts w:asciiTheme="majorHAnsi" w:hAnsiTheme="majorHAnsi" w:cstheme="majorHAnsi"/>
+          <w:i/>
+        </w:rPr>
+        <w:t>o o final según sea el caso. E</w:t>
+      </w:r>
+      <w:r>
+        <w:rPr>
+          <w:rFonts w:asciiTheme="majorHAnsi" w:hAnsiTheme="majorHAnsi" w:cstheme="majorHAnsi"/>
+          <w:i/>
+        </w:rPr>
+        <w:t>l resto de posiciones</w:t>
+      </w:r>
+      <w:r>
+        <w:rPr>
+          <w:rFonts w:asciiTheme="majorHAnsi" w:hAnsiTheme="majorHAnsi" w:cstheme="majorHAnsi"/>
+          <w:i/>
+        </w:rPr>
+        <w:t xml:space="preserve"> pintar co</w:t>
+      </w:r>
+      <w:r>
+        <w:rPr>
+          <w:rFonts w:asciiTheme="majorHAnsi" w:hAnsiTheme="majorHAnsi" w:cstheme="majorHAnsi"/>
+          <w:i/>
+        </w:rPr>
+        <w:t>mo</w:t>
+      </w:r>
+      <w:r>
+        <w:rPr>
+          <w:rFonts w:asciiTheme="majorHAnsi" w:hAnsiTheme="majorHAnsi" w:cstheme="majorHAnsi"/>
+          <w:i/>
+        </w:rPr>
+        <w:t xml:space="preserve"> no disponibles</w:t>
+      </w:r>
+      <w:r>
+        <w:rPr>
+          <w:rFonts w:asciiTheme="majorHAnsi" w:hAnsiTheme="majorHAnsi" w:cstheme="majorHAnsi"/>
+          <w:i/>
+        </w:rPr>
+        <w:t xml:space="preserve"> con el carácter ‘-‘ </w:t>
+      </w:r>
+      <w:r>
+        <w:rPr>
+          <w:rFonts w:asciiTheme="majorHAnsi" w:hAnsiTheme="majorHAnsi" w:cstheme="majorHAnsi"/>
+          <w:i/>
+        </w:rPr>
+        <w:t>. Marcar la fila/columna como resuelta.</w:t>
+      </w:r>
+    </w:p>
+    <w:p>
+      <w:pPr>
+        <w:jc w:val="both"/>
+        <w:rPr>
+          <w:rFonts w:asciiTheme="majorHAnsi" w:hAnsiTheme="majorHAnsi" w:cstheme="majorHAnsi"/>
+          <w:b/>
+        </w:rPr>
+      </w:pPr>
+      <w:r>
+        <w:rPr>
+          <w:rFonts w:asciiTheme="majorHAnsi" w:hAnsiTheme="majorHAnsi" w:cstheme="majorHAnsi"/>
+          <w:b/>
+        </w:rPr>
+        <w:t>REGLA 4:</w:t>
+      </w:r>
+    </w:p>
+    <w:p>
+      <w:pPr>
+        <w:jc w:val="both"/>
+        <w:rPr>
+          <w:rFonts w:asciiTheme="majorHAnsi" w:hAnsiTheme="majorHAnsi" w:cstheme="majorHAnsi"/>
+          <w:i/>
+        </w:rPr>
+      </w:pPr>
+      <w:r>
+        <w:rPr>
+          <w:rFonts w:asciiTheme="majorHAnsi" w:hAnsiTheme="majorHAnsi" w:cstheme="majorHAnsi"/>
+          <w:i/>
+        </w:rPr>
+        <w:t>Si solo hay dos segmentos</w:t>
+      </w:r>
+      <w:r>
+        <w:rPr>
+          <w:rFonts w:asciiTheme="majorHAnsi" w:hAnsiTheme="majorHAnsi" w:cstheme="majorHAnsi"/>
+          <w:i/>
+        </w:rPr>
+        <w:t xml:space="preserve"> que pintar</w:t>
+      </w:r>
+      <w:r>
+        <w:rPr>
+          <w:rFonts w:asciiTheme="majorHAnsi" w:hAnsiTheme="majorHAnsi" w:cstheme="majorHAnsi"/>
+          <w:i/>
+        </w:rPr>
+        <w:t xml:space="preserve">, y además </w:t>
+      </w:r>
+      <w:r>
+        <w:rPr>
+          <w:rFonts w:asciiTheme="majorHAnsi" w:hAnsiTheme="majorHAnsi" w:cstheme="majorHAnsi"/>
+          <w:i/>
+        </w:rPr>
+        <w:t xml:space="preserve">la primera y última posición </w:t>
+      </w:r>
+      <w:r>
+        <w:rPr>
+          <w:rFonts w:asciiTheme="majorHAnsi" w:hAnsiTheme="majorHAnsi" w:cstheme="majorHAnsi"/>
+          <w:i/>
+        </w:rPr>
+        <w:t>de la fila/columna ya están</w:t>
+      </w:r>
+      <w:r>
+        <w:rPr>
+          <w:rFonts w:asciiTheme="majorHAnsi" w:hAnsiTheme="majorHAnsi" w:cstheme="majorHAnsi"/>
+          <w:i/>
+        </w:rPr>
+        <w:t xml:space="preserve"> pintada</w:t>
+      </w:r>
+      <w:r>
+        <w:rPr>
+          <w:rFonts w:asciiTheme="majorHAnsi" w:hAnsiTheme="majorHAnsi" w:cstheme="majorHAnsi"/>
+          <w:i/>
+        </w:rPr>
+        <w:t xml:space="preserve">s, entonces pintar el primer segmento a partir del principio y pintar el segundo segmento a partir del final. </w:t>
+      </w:r>
+      <w:r>
+        <w:rPr>
+          <w:rFonts w:asciiTheme="majorHAnsi" w:hAnsiTheme="majorHAnsi" w:cstheme="majorHAnsi"/>
+          <w:i/>
+        </w:rPr>
+        <w:t>El resto de posiciones pintar como</w:t>
+      </w:r>
+      <w:r>
+        <w:rPr>
+          <w:rFonts w:asciiTheme="majorHAnsi" w:hAnsiTheme="majorHAnsi" w:cstheme="majorHAnsi"/>
+          <w:i/>
+        </w:rPr>
+        <w:t xml:space="preserve"> no disponibles</w:t>
+      </w:r>
+      <w:r>
+        <w:rPr>
+          <w:rFonts w:asciiTheme="majorHAnsi" w:hAnsiTheme="majorHAnsi" w:cstheme="majorHAnsi"/>
+          <w:i/>
+        </w:rPr>
+        <w:t xml:space="preserve"> con el carácter ‘-‘ </w:t>
+      </w:r>
+      <w:r>
+        <w:rPr>
+          <w:rFonts w:asciiTheme="majorHAnsi" w:hAnsiTheme="majorHAnsi" w:cstheme="majorHAnsi"/>
+          <w:i/>
+        </w:rPr>
+        <w:t>. Marcar la fila/columna como resuelta.</w:t>
+      </w:r>
+    </w:p>
+    <w:p>
+      <w:pPr>
+        <w:jc w:val="both"/>
+        <w:rPr>
+          <w:rFonts w:asciiTheme="majorHAnsi" w:hAnsiTheme="majorHAnsi" w:cstheme="majorHAnsi"/>
+          <w:b/>
+        </w:rPr>
+      </w:pPr>
+      <w:r>
+        <w:rPr>
+          <w:rFonts w:asciiTheme="majorHAnsi" w:hAnsiTheme="majorHAnsi" w:cstheme="majorHAnsi"/>
+          <w:b/>
+        </w:rPr>
+        <w:t>REGLA 5:</w:t>
+      </w:r>
+    </w:p>
+    <w:p>
+      <w:pPr>
+        <w:jc w:val="both"/>
+        <w:rPr>
+          <w:rFonts w:asciiTheme="majorHAnsi" w:hAnsiTheme="majorHAnsi" w:cstheme="majorHAnsi"/>
+          <w:i/>
+        </w:rPr>
+      </w:pPr>
+      <w:r>
+        <w:rPr>
+          <w:rFonts w:asciiTheme="majorHAnsi" w:hAnsiTheme="majorHAnsi" w:cstheme="majorHAnsi"/>
+          <w:i/>
+        </w:rPr>
+        <w:t xml:space="preserve">Si solo hay un segmento que pintar, es igual a la dimensión de la fila/columna – 1, </w:t>
+      </w:r>
+      <w:r>
+        <w:rPr>
+          <w:rFonts w:asciiTheme="majorHAnsi" w:hAnsiTheme="majorHAnsi" w:cstheme="majorHAnsi"/>
+          <w:i/>
+        </w:rPr>
+        <w:t>y además la primera o última posición de la fila/columna contiene un carácter ‘-‘</w:t>
+      </w:r>
+      <w:r>
+        <w:rPr>
+          <w:rFonts w:asciiTheme="majorHAnsi" w:hAnsiTheme="majorHAnsi" w:cstheme="majorHAnsi"/>
+          <w:i/>
+        </w:rPr>
+        <w:t>, entonces pintar e</w:t>
+      </w:r>
+      <w:r>
+        <w:rPr>
+          <w:rFonts w:asciiTheme="majorHAnsi" w:hAnsiTheme="majorHAnsi" w:cstheme="majorHAnsi"/>
+          <w:i/>
+        </w:rPr>
+        <w:t>l segmento a partir de la segunda o penúltima posición</w:t>
+      </w:r>
+      <w:r>
+        <w:rPr>
+          <w:rFonts w:asciiTheme="majorHAnsi" w:hAnsiTheme="majorHAnsi" w:cstheme="majorHAnsi"/>
+          <w:i/>
+        </w:rPr>
+        <w:t xml:space="preserve"> según sea el caso. </w:t>
       </w:r>
       <w:r>
         <w:rPr>
@@ -311,267 +578,180 @@
           <w:rFonts w:asciiTheme="majorHAnsi" w:hAnsiTheme="majorHAnsi" w:cstheme="majorHAnsi"/>
           <w:b/>
         </w:rPr>
-        <w:t>REGLA 3:</w:t>
-      </w:r>
-    </w:p>
-    <w:p>
-      <w:pPr>
-        <w:jc w:val="both"/>
-        <w:rPr>
-          <w:rFonts w:asciiTheme="majorHAnsi" w:hAnsiTheme="majorHAnsi" w:cstheme="majorHAnsi"/>
-          <w:i/>
-        </w:rPr>
-      </w:pPr>
-      <w:r>
-        <w:rPr>
-          <w:rFonts w:asciiTheme="majorHAnsi" w:hAnsiTheme="majorHAnsi" w:cstheme="majorHAnsi"/>
-          <w:i/>
-        </w:rPr>
-        <w:t>Si solo hay un segmen</w:t>
-      </w:r>
-      <w:r>
-        <w:rPr>
-          <w:rFonts w:asciiTheme="majorHAnsi" w:hAnsiTheme="majorHAnsi" w:cstheme="majorHAnsi"/>
-          <w:i/>
-        </w:rPr>
-        <w:t>to que pintar</w:t>
-      </w:r>
-      <w:r>
-        <w:rPr>
-          <w:rFonts w:asciiTheme="majorHAnsi" w:hAnsiTheme="majorHAnsi" w:cstheme="majorHAnsi"/>
-          <w:i/>
-        </w:rPr>
-        <w:t xml:space="preserve">, y además </w:t>
-      </w:r>
-      <w:r>
-        <w:rPr>
-          <w:rFonts w:asciiTheme="majorHAnsi" w:hAnsiTheme="majorHAnsi" w:cstheme="majorHAnsi"/>
-          <w:i/>
-        </w:rPr>
-        <w:t xml:space="preserve">la primera </w:t>
-      </w:r>
-      <w:r>
-        <w:rPr>
-          <w:rFonts w:asciiTheme="majorHAnsi" w:hAnsiTheme="majorHAnsi" w:cstheme="majorHAnsi"/>
-          <w:i/>
-        </w:rPr>
-        <w:t xml:space="preserve">o última posición </w:t>
-      </w:r>
-      <w:r>
-        <w:rPr>
-          <w:rFonts w:asciiTheme="majorHAnsi" w:hAnsiTheme="majorHAnsi" w:cstheme="majorHAnsi"/>
-          <w:i/>
-        </w:rPr>
-        <w:t>de</w:t>
-      </w:r>
-      <w:r>
-        <w:rPr>
-          <w:rFonts w:asciiTheme="majorHAnsi" w:hAnsiTheme="majorHAnsi" w:cstheme="majorHAnsi"/>
-          <w:i/>
-        </w:rPr>
-        <w:t xml:space="preserve"> la fila/columna ya está pintada</w:t>
-      </w:r>
-      <w:r>
-        <w:rPr>
-          <w:rFonts w:asciiTheme="majorHAnsi" w:hAnsiTheme="majorHAnsi" w:cstheme="majorHAnsi"/>
-          <w:i/>
-        </w:rPr>
-        <w:t>, entonces pintar el segmento a partir del principi</w:t>
-      </w:r>
-      <w:r>
-        <w:rPr>
-          <w:rFonts w:asciiTheme="majorHAnsi" w:hAnsiTheme="majorHAnsi" w:cstheme="majorHAnsi"/>
-          <w:i/>
-        </w:rPr>
-        <w:t>o o final según sea el caso. E</w:t>
-      </w:r>
-      <w:r>
-        <w:rPr>
-          <w:rFonts w:asciiTheme="majorHAnsi" w:hAnsiTheme="majorHAnsi" w:cstheme="majorHAnsi"/>
-          <w:i/>
-        </w:rPr>
-        <w:t>l resto de posiciones</w:t>
-      </w:r>
-      <w:r>
-        <w:rPr>
-          <w:rFonts w:asciiTheme="majorHAnsi" w:hAnsiTheme="majorHAnsi" w:cstheme="majorHAnsi"/>
-          <w:i/>
-        </w:rPr>
-        <w:t xml:space="preserve"> pintar co</w:t>
-      </w:r>
-      <w:r>
-        <w:rPr>
-          <w:rFonts w:asciiTheme="majorHAnsi" w:hAnsiTheme="majorHAnsi" w:cstheme="majorHAnsi"/>
-          <w:i/>
-        </w:rPr>
-        <w:t>mo</w:t>
-      </w:r>
-      <w:r>
-        <w:rPr>
-          <w:rFonts w:asciiTheme="majorHAnsi" w:hAnsiTheme="majorHAnsi" w:cstheme="majorHAnsi"/>
-          <w:i/>
-        </w:rPr>
-        <w:t xml:space="preserve"> no disponibles</w:t>
-      </w:r>
-      <w:r>
-        <w:rPr>
-          <w:rFonts w:asciiTheme="majorHAnsi" w:hAnsiTheme="majorHAnsi" w:cstheme="majorHAnsi"/>
-          <w:i/>
-        </w:rPr>
-        <w:t xml:space="preserve"> con el carácter ‘-‘ </w:t>
-      </w:r>
-      <w:r>
-        <w:rPr>
-          <w:rFonts w:asciiTheme="majorHAnsi" w:hAnsiTheme="majorHAnsi" w:cstheme="majorHAnsi"/>
-          <w:i/>
-        </w:rPr>
-        <w:t xml:space="preserve">. </w:t>
-      </w:r>
-      <w:r>
-        <w:rPr>
-          <w:rFonts w:asciiTheme="majorHAnsi" w:hAnsiTheme="majorHAnsi" w:cstheme="majorHAnsi"/>
-          <w:i/>
-        </w:rPr>
-        <w:t>Marcar la fila/columna como resuelta.</w:t>
-      </w:r>
-    </w:p>
-    <w:p>
-      <w:pPr>
-        <w:jc w:val="both"/>
-        <w:rPr>
-          <w:rFonts w:asciiTheme="majorHAnsi" w:hAnsiTheme="majorHAnsi" w:cstheme="majorHAnsi"/>
-          <w:b/>
-        </w:rPr>
-      </w:pPr>
-      <w:r>
-        <w:rPr>
-          <w:rFonts w:asciiTheme="majorHAnsi" w:hAnsiTheme="majorHAnsi" w:cstheme="majorHAnsi"/>
-          <w:b/>
-        </w:rPr>
-        <w:t>REGLA 4:</w:t>
-      </w:r>
-    </w:p>
-    <w:p>
-      <w:pPr>
-        <w:jc w:val="both"/>
-        <w:rPr>
-          <w:rFonts w:asciiTheme="majorHAnsi" w:hAnsiTheme="majorHAnsi" w:cstheme="majorHAnsi"/>
-          <w:i/>
-        </w:rPr>
-      </w:pPr>
-      <w:r>
-        <w:rPr>
-          <w:rFonts w:asciiTheme="majorHAnsi" w:hAnsiTheme="majorHAnsi" w:cstheme="majorHAnsi"/>
-          <w:i/>
-        </w:rPr>
-        <w:t>Si solo hay dos segmentos</w:t>
-      </w:r>
-      <w:r>
-        <w:rPr>
-          <w:rFonts w:asciiTheme="majorHAnsi" w:hAnsiTheme="majorHAnsi" w:cstheme="majorHAnsi"/>
-          <w:i/>
-        </w:rPr>
-        <w:t xml:space="preserve"> que pintar</w:t>
-      </w:r>
-      <w:r>
-        <w:rPr>
-          <w:rFonts w:asciiTheme="majorHAnsi" w:hAnsiTheme="majorHAnsi" w:cstheme="majorHAnsi"/>
-          <w:i/>
-        </w:rPr>
-        <w:t xml:space="preserve">, y además </w:t>
-      </w:r>
-      <w:r>
-        <w:rPr>
-          <w:rFonts w:asciiTheme="majorHAnsi" w:hAnsiTheme="majorHAnsi" w:cstheme="majorHAnsi"/>
-          <w:i/>
-        </w:rPr>
-        <w:t xml:space="preserve">la primera </w:t>
-      </w:r>
-      <w:r>
-        <w:rPr>
-          <w:rFonts w:asciiTheme="majorHAnsi" w:hAnsiTheme="majorHAnsi" w:cstheme="majorHAnsi"/>
-          <w:i/>
-        </w:rPr>
-        <w:t xml:space="preserve">y última posición </w:t>
-      </w:r>
-      <w:r>
-        <w:rPr>
-          <w:rFonts w:asciiTheme="majorHAnsi" w:hAnsiTheme="majorHAnsi" w:cstheme="majorHAnsi"/>
-          <w:i/>
-        </w:rPr>
-        <w:t>de la fila/columna ya están</w:t>
-      </w:r>
-      <w:r>
-        <w:rPr>
-          <w:rFonts w:asciiTheme="majorHAnsi" w:hAnsiTheme="majorHAnsi" w:cstheme="majorHAnsi"/>
-          <w:i/>
-        </w:rPr>
-        <w:t xml:space="preserve"> pintada</w:t>
-      </w:r>
-      <w:r>
-        <w:rPr>
-          <w:rFonts w:asciiTheme="majorHAnsi" w:hAnsiTheme="majorHAnsi" w:cstheme="majorHAnsi"/>
-          <w:i/>
-        </w:rPr>
-        <w:t xml:space="preserve">s, entonces pintar el primer segmento a partir del principio y pintar el segundo segmento a partir del final. </w:t>
-      </w:r>
-      <w:r>
-        <w:rPr>
-          <w:rFonts w:asciiTheme="majorHAnsi" w:hAnsiTheme="majorHAnsi" w:cstheme="majorHAnsi"/>
-          <w:i/>
-        </w:rPr>
-        <w:t>El resto de posiciones pintar co</w:t>
-      </w:r>
-      <w:r>
-        <w:rPr>
-          <w:rFonts w:asciiTheme="majorHAnsi" w:hAnsiTheme="majorHAnsi" w:cstheme="majorHAnsi"/>
-          <w:i/>
-        </w:rPr>
-        <w:t>mo</w:t>
-      </w:r>
-      <w:r>
-        <w:rPr>
-          <w:rFonts w:asciiTheme="majorHAnsi" w:hAnsiTheme="majorHAnsi" w:cstheme="majorHAnsi"/>
-          <w:i/>
-        </w:rPr>
-        <w:t xml:space="preserve"> no disponibles</w:t>
-      </w:r>
-      <w:r>
-        <w:rPr>
-          <w:rFonts w:asciiTheme="majorHAnsi" w:hAnsiTheme="majorHAnsi" w:cstheme="majorHAnsi"/>
-          <w:i/>
-        </w:rPr>
-        <w:t xml:space="preserve"> con el carácter ‘-‘ </w:t>
-      </w:r>
-      <w:r>
-        <w:rPr>
-          <w:rFonts w:asciiTheme="majorHAnsi" w:hAnsiTheme="majorHAnsi" w:cstheme="majorHAnsi"/>
-          <w:i/>
-        </w:rPr>
-        <w:t xml:space="preserve">. </w:t>
-      </w:r>
-      <w:r>
-        <w:rPr>
-          <w:rFonts w:asciiTheme="majorHAnsi" w:hAnsiTheme="majorHAnsi" w:cstheme="majorHAnsi"/>
-          <w:i/>
-        </w:rPr>
-        <w:t>Marcar la fila/columna como resuelta.</w:t>
-      </w:r>
-    </w:p>
-    <w:p>
-      <w:pPr>
-        <w:jc w:val="both"/>
-        <w:rPr>
-          <w:rFonts w:asciiTheme="majorHAnsi" w:hAnsiTheme="majorHAnsi" w:cstheme="majorHAnsi"/>
-          <w:b/>
-        </w:rPr>
-      </w:pPr>
-      <w:r>
-        <w:rPr>
-          <w:rFonts w:asciiTheme="majorHAnsi" w:hAnsiTheme="majorHAnsi" w:cstheme="majorHAnsi"/>
-          <w:b/>
-        </w:rPr>
-        <w:t>REGLA 5</w:t>
+        <w:t>REGLA 6:</w:t>
+      </w:r>
+    </w:p>
+    <w:p>
+      <w:pPr>
+        <w:jc w:val="both"/>
+        <w:rPr>
+          <w:rFonts w:asciiTheme="majorHAnsi" w:hAnsiTheme="majorHAnsi" w:cstheme="majorHAnsi"/>
+          <w:i/>
+        </w:rPr>
+      </w:pPr>
+      <w:r>
+        <w:rPr>
+          <w:rFonts w:asciiTheme="majorHAnsi" w:hAnsiTheme="majorHAnsi" w:cstheme="majorHAnsi"/>
+          <w:i/>
+        </w:rPr>
+        <w:t>Si solo hay un segmento que pintar en la fila/columna, y es igual a</w:t>
+      </w:r>
+      <w:r>
+        <w:rPr>
+          <w:rFonts w:asciiTheme="majorHAnsi" w:hAnsiTheme="majorHAnsi" w:cstheme="majorHAnsi"/>
+          <w:i/>
+        </w:rPr>
+        <w:t xml:space="preserve"> cero</w:t>
+      </w:r>
+      <w:r>
+        <w:rPr>
+          <w:rFonts w:asciiTheme="majorHAnsi" w:hAnsiTheme="majorHAnsi" w:cstheme="majorHAnsi"/>
+          <w:i/>
+        </w:rPr>
+        <w:t>, entonces pintar toda la fila/columna como posiciones no disponibles con el carácter ‘-‘</w:t>
+      </w:r>
+      <w:r>
+        <w:rPr>
+          <w:rFonts w:asciiTheme="majorHAnsi" w:hAnsiTheme="majorHAnsi" w:cstheme="majorHAnsi"/>
+          <w:i/>
+        </w:rPr>
+        <w:t>. Marcar la fila/columna como resuelta.</w:t>
+      </w:r>
+    </w:p>
+    <w:p>
+      <w:pPr>
+        <w:jc w:val="both"/>
+        <w:rPr>
+          <w:rFonts w:asciiTheme="majorHAnsi" w:hAnsiTheme="majorHAnsi" w:cstheme="majorHAnsi"/>
+          <w:b/>
+          <w:u w:val="single"/>
+        </w:rPr>
+      </w:pPr>
+      <w:r>
+        <w:rPr>
+          <w:rFonts w:asciiTheme="majorHAnsi" w:hAnsiTheme="majorHAnsi" w:cstheme="majorHAnsi"/>
+          <w:b/>
+        </w:rPr>
+        <w:t>REGLA 7:</w:t>
+      </w:r>
+    </w:p>
+    <w:p>
+      <w:pPr>
+        <w:jc w:val="both"/>
+        <w:rPr>
+          <w:rFonts w:asciiTheme="majorHAnsi" w:hAnsiTheme="majorHAnsi" w:cstheme="majorHAnsi"/>
+          <w:i/>
+        </w:rPr>
+      </w:pPr>
+      <w:r>
+        <w:rPr>
+          <w:rFonts w:asciiTheme="majorHAnsi" w:hAnsiTheme="majorHAnsi" w:cstheme="majorHAnsi"/>
+          <w:i/>
+        </w:rPr>
+        <w:t xml:space="preserve">Si la cantidad de posiciones pintadas </w:t>
+      </w:r>
+      <w:r>
+        <w:rPr>
+          <w:rFonts w:asciiTheme="majorHAnsi" w:hAnsiTheme="majorHAnsi" w:cstheme="majorHAnsi"/>
+          <w:i/>
+        </w:rPr>
+        <w:t xml:space="preserve">en la fila/columna </w:t>
+      </w:r>
+      <w:r>
+        <w:rPr>
+          <w:rFonts w:asciiTheme="majorHAnsi" w:hAnsiTheme="majorHAnsi" w:cstheme="majorHAnsi"/>
+          <w:i/>
+        </w:rPr>
+        <w:t xml:space="preserve">es igual a la cantidad de posiciones a pintar, entonces las posiciones disponibles </w:t>
+      </w:r>
+      <w:r>
+        <w:rPr>
+          <w:rFonts w:asciiTheme="majorHAnsi" w:hAnsiTheme="majorHAnsi" w:cstheme="majorHAnsi"/>
+          <w:i/>
+        </w:rPr>
+        <w:t xml:space="preserve">de la fila/columna </w:t>
+      </w:r>
+      <w:r>
+        <w:rPr>
+          <w:rFonts w:asciiTheme="majorHAnsi" w:hAnsiTheme="majorHAnsi" w:cstheme="majorHAnsi"/>
+          <w:i/>
+        </w:rPr>
+        <w:t xml:space="preserve">deben </w:t>
+      </w:r>
+      <w:r>
+        <w:rPr>
+          <w:rFonts w:asciiTheme="majorHAnsi" w:hAnsiTheme="majorHAnsi" w:cstheme="majorHAnsi"/>
+          <w:i/>
+        </w:rPr>
+        <w:t>ser pintadas como no disponibles con el carácter ‘-‘. Marcar la fila/columna como resuelta.</w:t>
+      </w:r>
+    </w:p>
+    <w:p>
+      <w:pPr>
+        <w:jc w:val="both"/>
+        <w:rPr>
+          <w:rFonts w:asciiTheme="majorHAnsi" w:hAnsiTheme="majorHAnsi" w:cstheme="majorHAnsi"/>
+          <w:i/>
+        </w:rPr>
+      </w:pPr>
+    </w:p>
+    <w:p>
+      <w:pPr>
+        <w:jc w:val="both"/>
+        <w:rPr>
+          <w:rFonts w:asciiTheme="majorHAnsi" w:hAnsiTheme="majorHAnsi" w:cstheme="majorHAnsi"/>
+          <w:i/>
+        </w:rPr>
+      </w:pPr>
+    </w:p>
+    <w:p>
+      <w:pPr>
+        <w:jc w:val="both"/>
+        <w:rPr>
+          <w:rFonts w:asciiTheme="majorHAnsi" w:hAnsiTheme="majorHAnsi" w:cstheme="majorHAnsi"/>
+          <w:b/>
+          <w:u w:val="single"/>
+        </w:rPr>
+      </w:pPr>
+      <w:r>
+        <w:rPr>
+          <w:rFonts w:asciiTheme="majorHAnsi" w:hAnsiTheme="majorHAnsi" w:cstheme="majorHAnsi"/>
+          <w:b/>
+        </w:rPr>
+        <w:t>REGLA 8:</w:t>
+      </w:r>
+    </w:p>
+    <w:p>
+      <w:pPr>
+        <w:jc w:val="both"/>
+        <w:rPr>
+          <w:rFonts w:asciiTheme="majorHAnsi" w:hAnsiTheme="majorHAnsi" w:cstheme="majorHAnsi"/>
+          <w:i/>
+        </w:rPr>
+      </w:pPr>
+      <w:r>
+        <w:rPr>
+          <w:rFonts w:asciiTheme="majorHAnsi" w:hAnsiTheme="majorHAnsi" w:cstheme="majorHAnsi"/>
+          <w:i/>
+        </w:rPr>
+        <w:t>Si no existen posiciones disponibles en la fila/columna, entonces la fila/columna debe ser marcada como resuelta.</w:t>
+      </w:r>
+    </w:p>
+    <w:p>
+      <w:pPr>
+        <w:jc w:val="both"/>
+        <w:rPr>
+          <w:rFonts w:asciiTheme="majorHAnsi" w:hAnsiTheme="majorHAnsi" w:cstheme="majorHAnsi"/>
+          <w:b/>
+          <w:u w:val="single"/>
+        </w:rPr>
+      </w:pPr>
+      <w:r>
+        <w:rPr>
+          <w:rFonts w:asciiTheme="majorHAnsi" w:hAnsiTheme="majorHAnsi" w:cstheme="majorHAnsi"/>
+          <w:b/>
+        </w:rPr>
+        <w:t>REGLA 9</w:t>
       </w:r>
       <w:r>
         <w:rPr>
@@ -594,65 +774,59 @@
           <w:rFonts w:asciiTheme="majorHAnsi" w:hAnsiTheme="majorHAnsi" w:cstheme="majorHAnsi"/>
           <w:i/>
         </w:rPr>
-        <w:t xml:space="preserve">Si solo hay un segmento que pintar, </w:t>
-      </w:r>
-      <w:r>
-        <w:rPr>
-          <w:rFonts w:asciiTheme="majorHAnsi" w:hAnsiTheme="majorHAnsi" w:cstheme="majorHAnsi"/>
-          <w:i/>
-        </w:rPr>
-        <w:t xml:space="preserve">es igual a la dimensión de la fila/columna – 1, </w:t>
-      </w:r>
-      <w:r>
-        <w:rPr>
-          <w:rFonts w:asciiTheme="majorHAnsi" w:hAnsiTheme="majorHAnsi" w:cstheme="majorHAnsi"/>
-          <w:i/>
-        </w:rPr>
-        <w:t>y además la primera o última posición de la fila/columna contiene un carácter ‘-‘</w:t>
-      </w:r>
-      <w:r>
-        <w:rPr>
-          <w:rFonts w:asciiTheme="majorHAnsi" w:hAnsiTheme="majorHAnsi" w:cstheme="majorHAnsi"/>
-          <w:i/>
-        </w:rPr>
-        <w:t>, entonces pintar e</w:t>
-      </w:r>
-      <w:r>
-        <w:rPr>
-          <w:rFonts w:asciiTheme="majorHAnsi" w:hAnsiTheme="majorHAnsi" w:cstheme="majorHAnsi"/>
-          <w:i/>
-        </w:rPr>
-        <w:t>l segmento a partir de la segunda o penúltima posición</w:t>
-      </w:r>
-      <w:r>
-        <w:rPr>
-          <w:rFonts w:asciiTheme="majorHAnsi" w:hAnsiTheme="majorHAnsi" w:cstheme="majorHAnsi"/>
-          <w:i/>
-        </w:rPr>
-        <w:t xml:space="preserve"> según sea el caso. </w:t>
-      </w:r>
-      <w:r>
-        <w:rPr>
-          <w:rFonts w:asciiTheme="majorHAnsi" w:hAnsiTheme="majorHAnsi" w:cstheme="majorHAnsi"/>
-          <w:i/>
-        </w:rPr>
-        <w:t>Marcar la fila/columna como resuelta.</w:t>
-      </w:r>
-    </w:p>
-    <w:p>
-      <w:pPr>
-        <w:jc w:val="both"/>
-        <w:rPr>
-          <w:rFonts w:asciiTheme="majorHAnsi" w:hAnsiTheme="majorHAnsi" w:cstheme="majorHAnsi"/>
-          <w:b/>
-        </w:rPr>
-      </w:pPr>
-      <w:r>
-        <w:rPr>
-          <w:rFonts w:asciiTheme="majorHAnsi" w:hAnsiTheme="majorHAnsi" w:cstheme="majorHAnsi"/>
-          <w:b/>
-        </w:rPr>
-        <w:t>REGLA 6</w:t>
+        <w:t xml:space="preserve">Si solo hay un segmento que pintar en la fila/columna, y </w:t>
+      </w:r>
+      <w:r>
+        <w:rPr>
+          <w:rFonts w:asciiTheme="majorHAnsi" w:hAnsiTheme="majorHAnsi" w:cstheme="majorHAnsi"/>
+          <w:i/>
+        </w:rPr>
+        <w:t>las posiciones anteriores</w:t>
+      </w:r>
+      <w:r>
+        <w:rPr>
+          <w:rFonts w:asciiTheme="majorHAnsi" w:hAnsiTheme="majorHAnsi" w:cstheme="majorHAnsi"/>
+          <w:i/>
+        </w:rPr>
+        <w:t xml:space="preserve"> a la primera posición pintada son ‘no disponibles’</w:t>
+      </w:r>
+      <w:r>
+        <w:rPr>
+          <w:rFonts w:asciiTheme="majorHAnsi" w:hAnsiTheme="majorHAnsi" w:cstheme="majorHAnsi"/>
+          <w:i/>
+        </w:rPr>
+        <w:t xml:space="preserve">, entonces pintar el segmento a partir de la primera posición </w:t>
+      </w:r>
+      <w:r>
+        <w:rPr>
+          <w:rFonts w:asciiTheme="majorHAnsi" w:hAnsiTheme="majorHAnsi" w:cstheme="majorHAnsi"/>
+          <w:i/>
+        </w:rPr>
+        <w:t>pintada</w:t>
+      </w:r>
+      <w:r>
+        <w:rPr>
+          <w:rFonts w:asciiTheme="majorHAnsi" w:hAnsiTheme="majorHAnsi" w:cstheme="majorHAnsi"/>
+          <w:i/>
+        </w:rPr>
+        <w:t>. Marcar la fila/columna como resuelta</w:t>
+      </w:r>
+    </w:p>
+    <w:p>
+      <w:pPr>
+        <w:jc w:val="both"/>
+        <w:rPr>
+          <w:rFonts w:asciiTheme="majorHAnsi" w:hAnsiTheme="majorHAnsi" w:cstheme="majorHAnsi"/>
+          <w:b/>
+          <w:u w:val="single"/>
+        </w:rPr>
+      </w:pPr>
+      <w:r>
+        <w:rPr>
+          <w:rFonts w:asciiTheme="majorHAnsi" w:hAnsiTheme="majorHAnsi" w:cstheme="majorHAnsi"/>
+          <w:b/>
+        </w:rPr>
+        <w:t>REGLA 10</w:t>
       </w:r>
       <w:r>
         <w:rPr>
@@ -675,226 +849,88 @@
           <w:rFonts w:asciiTheme="majorHAnsi" w:hAnsiTheme="majorHAnsi" w:cstheme="majorHAnsi"/>
           <w:i/>
         </w:rPr>
-        <w:t>Si solo hay un segmento que pintar en la fila/columna, y es igual a</w:t>
-      </w:r>
-      <w:r>
-        <w:rPr>
-          <w:rFonts w:asciiTheme="majorHAnsi" w:hAnsiTheme="majorHAnsi" w:cstheme="majorHAnsi"/>
-          <w:i/>
-        </w:rPr>
-        <w:t xml:space="preserve"> cero</w:t>
-      </w:r>
+        <w:t>Si solo hay un segmento que pintar</w:t>
+      </w:r>
+      <w:r>
+        <w:rPr>
+          <w:rFonts w:asciiTheme="majorHAnsi" w:hAnsiTheme="majorHAnsi" w:cstheme="majorHAnsi"/>
+          <w:i/>
+        </w:rPr>
+        <w:t xml:space="preserve"> en la fila/columna</w:t>
+      </w:r>
+      <w:r>
+        <w:rPr>
+          <w:rFonts w:asciiTheme="majorHAnsi" w:hAnsiTheme="majorHAnsi" w:cstheme="majorHAnsi"/>
+          <w:i/>
+        </w:rPr>
+        <w:t xml:space="preserve">, </w:t>
+      </w:r>
+      <w:r>
+        <w:rPr>
+          <w:rFonts w:asciiTheme="majorHAnsi" w:hAnsiTheme="majorHAnsi" w:cstheme="majorHAnsi"/>
+          <w:i/>
+        </w:rPr>
+        <w:t xml:space="preserve">y la cantidad de espacios disponibles es igual al segmento, </w:t>
+      </w:r>
+      <w:r>
+        <w:rPr>
+          <w:rFonts w:asciiTheme="majorHAnsi" w:hAnsiTheme="majorHAnsi" w:cstheme="majorHAnsi"/>
+          <w:i/>
+        </w:rPr>
+        <w:t xml:space="preserve">entonces pintar el segmento a partir de la </w:t>
+      </w:r>
+      <w:r>
+        <w:rPr>
+          <w:rFonts w:asciiTheme="majorHAnsi" w:hAnsiTheme="majorHAnsi" w:cstheme="majorHAnsi"/>
+          <w:i/>
+        </w:rPr>
+        <w:t xml:space="preserve">primera posición </w:t>
+      </w:r>
+      <w:r>
+        <w:rPr>
+          <w:rFonts w:asciiTheme="majorHAnsi" w:hAnsiTheme="majorHAnsi" w:cstheme="majorHAnsi"/>
+          <w:i/>
+        </w:rPr>
+        <w:t>disponible</w:t>
+      </w:r>
+      <w:r>
+        <w:rPr>
+          <w:rFonts w:asciiTheme="majorHAnsi" w:hAnsiTheme="majorHAnsi" w:cstheme="majorHAnsi"/>
+          <w:i/>
+        </w:rPr>
+        <w:t>. Marcar la fila/columna como resuelta.</w:t>
+      </w:r>
+    </w:p>
+    <w:p>
+      <w:pPr>
+        <w:jc w:val="both"/>
+        <w:rPr>
+          <w:rFonts w:asciiTheme="majorHAnsi" w:hAnsiTheme="majorHAnsi" w:cstheme="majorHAnsi"/>
+          <w:i/>
+          <w:u w:val="single"/>
+        </w:rPr>
+      </w:pPr>
+    </w:p>
+    <w:p>
+      <w:pPr>
+        <w:jc w:val="both"/>
+        <w:rPr>
+          <w:rFonts w:asciiTheme="majorHAnsi" w:hAnsiTheme="majorHAnsi" w:cstheme="majorHAnsi"/>
+          <w:i/>
+          <w:u w:val="single"/>
+        </w:rPr>
+      </w:pPr>
       <w:bookmarkStart w:id="0" w:name="_GoBack"/>
       <w:bookmarkEnd w:id="0"/>
-      <w:r>
-        <w:rPr>
-          <w:rFonts w:asciiTheme="majorHAnsi" w:hAnsiTheme="majorHAnsi" w:cstheme="majorHAnsi"/>
-          <w:i/>
-        </w:rPr>
-        <w:t>, entonces pintar toda la fila/columna co</w:t>
-      </w:r>
-      <w:r>
-        <w:rPr>
-          <w:rFonts w:asciiTheme="majorHAnsi" w:hAnsiTheme="majorHAnsi" w:cstheme="majorHAnsi"/>
-          <w:i/>
-        </w:rPr>
-        <w:t>mo</w:t>
-      </w:r>
-      <w:r>
-        <w:rPr>
-          <w:rFonts w:asciiTheme="majorHAnsi" w:hAnsiTheme="majorHAnsi" w:cstheme="majorHAnsi"/>
-          <w:i/>
-        </w:rPr>
-        <w:t xml:space="preserve"> posiciones</w:t>
-      </w:r>
-      <w:r>
-        <w:rPr>
-          <w:rFonts w:asciiTheme="majorHAnsi" w:hAnsiTheme="majorHAnsi" w:cstheme="majorHAnsi"/>
-          <w:i/>
-        </w:rPr>
-        <w:t xml:space="preserve"> no disponibles</w:t>
-      </w:r>
-      <w:r>
-        <w:rPr>
-          <w:rFonts w:asciiTheme="majorHAnsi" w:hAnsiTheme="majorHAnsi" w:cstheme="majorHAnsi"/>
-          <w:i/>
-        </w:rPr>
-        <w:t xml:space="preserve"> con el carácter ‘-‘</w:t>
-      </w:r>
-      <w:r>
-        <w:rPr>
-          <w:rFonts w:asciiTheme="majorHAnsi" w:hAnsiTheme="majorHAnsi" w:cstheme="majorHAnsi"/>
-          <w:i/>
-        </w:rPr>
-        <w:t xml:space="preserve">. </w:t>
-      </w:r>
-      <w:r>
-        <w:rPr>
-          <w:rFonts w:asciiTheme="majorHAnsi" w:hAnsiTheme="majorHAnsi" w:cstheme="majorHAnsi"/>
-          <w:i/>
-        </w:rPr>
-        <w:t>Marcar la fila/columna como resuelta.</w:t>
-      </w:r>
-    </w:p>
-    <w:p>
-      <w:pPr>
-        <w:jc w:val="both"/>
-        <w:rPr>
-          <w:rFonts w:asciiTheme="majorHAnsi" w:hAnsiTheme="majorHAnsi" w:cstheme="majorHAnsi"/>
-          <w:b/>
-          <w:u w:val="single"/>
-        </w:rPr>
-      </w:pPr>
-      <w:r>
-        <w:rPr>
-          <w:rFonts w:asciiTheme="majorHAnsi" w:hAnsiTheme="majorHAnsi" w:cstheme="majorHAnsi"/>
-          <w:b/>
-        </w:rPr>
-        <w:t>REGLA 7</w:t>
-      </w:r>
-      <w:r>
-        <w:rPr>
-          <w:rFonts w:asciiTheme="majorHAnsi" w:hAnsiTheme="majorHAnsi" w:cstheme="majorHAnsi"/>
-          <w:b/>
-        </w:rPr>
-        <w:t>:</w:t>
-      </w:r>
-    </w:p>
-    <w:p>
-      <w:pPr>
-        <w:jc w:val="both"/>
-        <w:rPr>
-          <w:rFonts w:asciiTheme="majorHAnsi" w:hAnsiTheme="majorHAnsi" w:cstheme="majorHAnsi"/>
-          <w:i/>
-        </w:rPr>
-      </w:pPr>
-      <w:r>
-        <w:rPr>
-          <w:rFonts w:asciiTheme="majorHAnsi" w:hAnsiTheme="majorHAnsi" w:cstheme="majorHAnsi"/>
-          <w:i/>
-        </w:rPr>
-        <w:t xml:space="preserve">Si </w:t>
-      </w:r>
-      <w:r>
-        <w:rPr>
-          <w:rFonts w:asciiTheme="majorHAnsi" w:hAnsiTheme="majorHAnsi" w:cstheme="majorHAnsi"/>
-          <w:i/>
-        </w:rPr>
-        <w:t xml:space="preserve">la cantidad de posiciones pintadas </w:t>
-      </w:r>
-      <w:r>
-        <w:rPr>
-          <w:rFonts w:asciiTheme="majorHAnsi" w:hAnsiTheme="majorHAnsi" w:cstheme="majorHAnsi"/>
-          <w:i/>
-        </w:rPr>
-        <w:t xml:space="preserve">en la fila/columna </w:t>
-      </w:r>
-      <w:r>
-        <w:rPr>
-          <w:rFonts w:asciiTheme="majorHAnsi" w:hAnsiTheme="majorHAnsi" w:cstheme="majorHAnsi"/>
-          <w:i/>
-        </w:rPr>
-        <w:t xml:space="preserve">es igual a la cantidad de posiciones a pintar, entonces las posiciones disponibles </w:t>
-      </w:r>
-      <w:r>
-        <w:rPr>
-          <w:rFonts w:asciiTheme="majorHAnsi" w:hAnsiTheme="majorHAnsi" w:cstheme="majorHAnsi"/>
-          <w:i/>
-        </w:rPr>
-        <w:t xml:space="preserve">de la fila/columna </w:t>
-      </w:r>
-      <w:r>
-        <w:rPr>
-          <w:rFonts w:asciiTheme="majorHAnsi" w:hAnsiTheme="majorHAnsi" w:cstheme="majorHAnsi"/>
-          <w:i/>
-        </w:rPr>
-        <w:t xml:space="preserve">deben </w:t>
-      </w:r>
-      <w:r>
-        <w:rPr>
-          <w:rFonts w:asciiTheme="majorHAnsi" w:hAnsiTheme="majorHAnsi" w:cstheme="majorHAnsi"/>
-          <w:i/>
-        </w:rPr>
-        <w:t xml:space="preserve">ser pintadas como no disponibles </w:t>
-      </w:r>
-      <w:r>
-        <w:rPr>
-          <w:rFonts w:asciiTheme="majorHAnsi" w:hAnsiTheme="majorHAnsi" w:cstheme="majorHAnsi"/>
-          <w:i/>
-        </w:rPr>
-        <w:t>con el carácter ‘-‘</w:t>
-      </w:r>
-      <w:r>
-        <w:rPr>
-          <w:rFonts w:asciiTheme="majorHAnsi" w:hAnsiTheme="majorHAnsi" w:cstheme="majorHAnsi"/>
-          <w:i/>
-        </w:rPr>
-        <w:t xml:space="preserve">. </w:t>
-      </w:r>
-      <w:r>
-        <w:rPr>
-          <w:rFonts w:asciiTheme="majorHAnsi" w:hAnsiTheme="majorHAnsi" w:cstheme="majorHAnsi"/>
-          <w:i/>
-        </w:rPr>
-        <w:t>Marcar la fila/columna como resuelta.</w:t>
-      </w:r>
-    </w:p>
-    <w:p>
-      <w:pPr>
-        <w:jc w:val="both"/>
-        <w:rPr>
-          <w:rFonts w:asciiTheme="majorHAnsi" w:hAnsiTheme="majorHAnsi" w:cstheme="majorHAnsi"/>
-          <w:i/>
-        </w:rPr>
-      </w:pPr>
-    </w:p>
-    <w:p>
-      <w:pPr>
-        <w:jc w:val="both"/>
-        <w:rPr>
-          <w:rFonts w:asciiTheme="majorHAnsi" w:hAnsiTheme="majorHAnsi" w:cstheme="majorHAnsi"/>
-          <w:b/>
-          <w:u w:val="single"/>
-        </w:rPr>
-      </w:pPr>
-      <w:r>
-        <w:rPr>
-          <w:rFonts w:asciiTheme="majorHAnsi" w:hAnsiTheme="majorHAnsi" w:cstheme="majorHAnsi"/>
-          <w:b/>
-        </w:rPr>
-        <w:lastRenderedPageBreak/>
-        <w:t>REGLA 8</w:t>
-      </w:r>
-      <w:r>
-        <w:rPr>
-          <w:rFonts w:asciiTheme="majorHAnsi" w:hAnsiTheme="majorHAnsi" w:cstheme="majorHAnsi"/>
-          <w:b/>
-        </w:rPr>
-        <w:t>:</w:t>
-      </w:r>
-    </w:p>
-    <w:p>
-      <w:pPr>
-        <w:jc w:val="both"/>
-        <w:rPr>
-          <w:rFonts w:asciiTheme="majorHAnsi" w:hAnsiTheme="majorHAnsi" w:cstheme="majorHAnsi"/>
-          <w:i/>
-        </w:rPr>
-      </w:pPr>
-      <w:r>
-        <w:rPr>
-          <w:rFonts w:asciiTheme="majorHAnsi" w:hAnsiTheme="majorHAnsi" w:cstheme="majorHAnsi"/>
-          <w:i/>
-        </w:rPr>
-        <w:t xml:space="preserve">Si </w:t>
-      </w:r>
-      <w:r>
-        <w:rPr>
-          <w:rFonts w:asciiTheme="majorHAnsi" w:hAnsiTheme="majorHAnsi" w:cstheme="majorHAnsi"/>
-          <w:i/>
-        </w:rPr>
-        <w:t>no existen posiciones disponibles en la fila/columna, entonces la fila/columna debe ser marcada como resuelta.</w:t>
-      </w:r>
+    </w:p>
+    <w:p>
+      <w:pPr>
+        <w:jc w:val="both"/>
+        <w:rPr>
+          <w:rFonts w:asciiTheme="majorHAnsi" w:hAnsiTheme="majorHAnsi" w:cstheme="majorHAnsi"/>
+          <w:i/>
+        </w:rPr>
+      </w:pPr>
     </w:p>
     <w:p>
       <w:pPr>

</xml_diff>